<commit_message>
2022-09-12 : distribution des taches
</commit_message>
<xml_diff>
--- a/Docs/Analyse du projet intégrateur.docx
+++ b/Docs/Analyse du projet intégrateur.docx
@@ -176,13 +176,8 @@
         </w:numPr>
       </w:pPr>
       <w:r>
-        <w:t xml:space="preserve">Serge </w:t>
-      </w:r>
-      <w:proofErr w:type="spellStart"/>
-      <w:r>
-        <w:t>Kalonji-Kasuku</w:t>
-      </w:r>
-      <w:proofErr w:type="spellEnd"/>
+        <w:t>Serge Kalonji-Kasuku</w:t>
+      </w:r>
     </w:p>
     <w:p>
       <w:pPr>
@@ -939,23 +934,7 @@
           <w:b/>
           <w:bCs/>
         </w:rPr>
-        <w:t xml:space="preserve">(Interaction avec Google </w:t>
-      </w:r>
-      <w:proofErr w:type="spellStart"/>
-      <w:r>
-        <w:rPr>
-          <w:b/>
-          <w:bCs/>
-        </w:rPr>
-        <w:t>Maps</w:t>
-      </w:r>
-      <w:proofErr w:type="spellEnd"/>
-      <w:r>
-        <w:rPr>
-          <w:b/>
-          <w:bCs/>
-        </w:rPr>
-        <w:t>)</w:t>
+        <w:t>(Interaction avec Google Maps)</w:t>
       </w:r>
     </w:p>
     <w:p>
@@ -1190,15 +1169,7 @@
         <w:jc w:val="both"/>
       </w:pPr>
       <w:r>
-        <w:t xml:space="preserve">Connexion internet ou </w:t>
-      </w:r>
-      <w:proofErr w:type="spellStart"/>
-      <w:r>
-        <w:t>wi-fi</w:t>
-      </w:r>
-      <w:proofErr w:type="spellEnd"/>
-      <w:r>
-        <w:t>.</w:t>
+        <w:t>Connexion internet ou wi-fi.</w:t>
       </w:r>
       <w:r>
         <w:t xml:space="preserve">  (pour le mobile)</w:t>
@@ -1210,15 +1181,7 @@
       </w:pPr>
       <w:r>
         <w:tab/>
-        <w:t xml:space="preserve">Vérifier package </w:t>
-      </w:r>
-      <w:proofErr w:type="spellStart"/>
-      <w:r>
-        <w:t>leaflet</w:t>
-      </w:r>
-      <w:proofErr w:type="spellEnd"/>
-      <w:r>
-        <w:t xml:space="preserve"> pour déterminer si internet et absolument nécessaire.</w:t>
+        <w:t>Vérifier package leaflet pour déterminer si internet et absolument nécessaire.</w:t>
       </w:r>
     </w:p>
     <w:p>
@@ -1293,11 +1256,9 @@
       <w:pPr>
         <w:jc w:val="both"/>
       </w:pPr>
-      <w:proofErr w:type="spellStart"/>
       <w:r>
         <w:t>SiteWEB</w:t>
       </w:r>
-      <w:proofErr w:type="spellEnd"/>
     </w:p>
     <w:p>
       <w:pPr>
@@ -1322,12 +1283,14 @@
         <w:ind w:firstLine="708"/>
         <w:jc w:val="both"/>
       </w:pPr>
+      <w:proofErr w:type="gramStart"/>
       <w:r>
         <w:t>Notifications</w:t>
       </w:r>
       <w:r>
         <w:t xml:space="preserve">  ???</w:t>
       </w:r>
+      <w:proofErr w:type="gramEnd"/>
     </w:p>
     <w:p>
       <w:pPr>
@@ -1335,15 +1298,7 @@
         <w:jc w:val="both"/>
       </w:pPr>
       <w:r>
-        <w:t>Quel langage pour le serveur central (</w:t>
-      </w:r>
-      <w:proofErr w:type="spellStart"/>
-      <w:r>
-        <w:t>back-end</w:t>
-      </w:r>
-      <w:proofErr w:type="spellEnd"/>
-      <w:r>
-        <w:t>) ?</w:t>
+        <w:t>Quel langage pour le serveur central (back-end) ?</w:t>
       </w:r>
     </w:p>
     <w:p>
@@ -1372,13 +1327,8 @@
         <w:ind w:firstLine="708"/>
         <w:jc w:val="both"/>
       </w:pPr>
-      <w:proofErr w:type="spellStart"/>
-      <w:r>
-        <w:t>SqlServer</w:t>
-      </w:r>
-      <w:proofErr w:type="spellEnd"/>
-      <w:r>
-        <w:t xml:space="preserve"> et MySQL ?</w:t>
+      <w:r>
+        <w:t>SqlServer et MySQL ?</w:t>
       </w:r>
     </w:p>
     <w:p>
@@ -1461,67 +1411,129 @@
       <w:pPr>
         <w:jc w:val="both"/>
       </w:pPr>
-      <w:proofErr w:type="spellStart"/>
-      <w:r>
-        <w:t>FireStore</w:t>
-      </w:r>
-      <w:proofErr w:type="spellEnd"/>
-      <w:r>
-        <w:t xml:space="preserve"> a déjà une authentification (</w:t>
-      </w:r>
-      <w:proofErr w:type="spellStart"/>
-      <w:r>
-        <w:t>token</w:t>
-      </w:r>
-      <w:proofErr w:type="spellEnd"/>
+      <w:r>
+        <w:t>FireStore a déjà une authentification (token</w:t>
+      </w:r>
+      <w:r>
+        <w:t xml:space="preserve"> ?</w:t>
+      </w:r>
       <w:r>
         <w:t>)</w:t>
       </w:r>
-    </w:p>
-    <w:p>
-      <w:pPr>
-        <w:jc w:val="both"/>
-      </w:pPr>
-      <w:r>
-        <w:t xml:space="preserve">Trouver exemple pour travailler avec Google </w:t>
-      </w:r>
-      <w:proofErr w:type="spellStart"/>
-      <w:r>
-        <w:t>Maps</w:t>
-      </w:r>
-      <w:proofErr w:type="spellEnd"/>
-      <w:r>
-        <w:t>. (</w:t>
-      </w:r>
-      <w:proofErr w:type="spellStart"/>
-      <w:r>
-        <w:t>Youtube</w:t>
-      </w:r>
-      <w:proofErr w:type="spellEnd"/>
-      <w:r>
-        <w:t>)</w:t>
-      </w:r>
+      <w:r>
+        <w:t> : Sergei</w:t>
+      </w:r>
+    </w:p>
+    <w:p>
+      <w:pPr>
+        <w:jc w:val="both"/>
+      </w:pPr>
+      <w:r>
+        <w:t>Trouver exemple pour travailler avec Google Maps. (Youtube)</w:t>
+      </w:r>
+      <w:r>
+        <w:t> : Serge</w:t>
+      </w:r>
+    </w:p>
+    <w:p>
+      <w:pPr>
+        <w:jc w:val="both"/>
+      </w:pPr>
+      <w:r>
+        <w:t>Trouver exemple pour les APIs du téléphone</w:t>
+      </w:r>
+      <w:r>
+        <w:t> : Nico</w:t>
+      </w:r>
+    </w:p>
+    <w:p>
+      <w:pPr>
+        <w:jc w:val="both"/>
+      </w:pPr>
+      <w:r>
+        <w:t>En Kotlin de préférence</w:t>
+      </w:r>
+      <w:r>
+        <w:t xml:space="preserve"> (sinon Java)</w:t>
+      </w:r>
+    </w:p>
+    <w:p>
+      <w:pPr>
+        <w:jc w:val="both"/>
+      </w:pPr>
     </w:p>
     <w:p>
       <w:pPr>
         <w:pStyle w:val="Paragraphedeliste"/>
         <w:numPr>
           <w:ilvl w:val="0"/>
-          <w:numId w:val="5"/>
+          <w:numId w:val="6"/>
         </w:numPr>
         <w:jc w:val="both"/>
       </w:pPr>
-    </w:p>
-    <w:p>
-      <w:pPr>
-        <w:jc w:val="both"/>
-      </w:pPr>
-      <w:r>
-        <w:t>Trouver exemple pour les APIs du téléphone</w:t>
-      </w:r>
-    </w:p>
-    <w:p>
-      <w:pPr>
+      <w:r>
+        <w:t>Comment ça marche ?</w:t>
+      </w:r>
+    </w:p>
+    <w:p>
+      <w:pPr>
+        <w:pStyle w:val="Paragraphedeliste"/>
+        <w:numPr>
+          <w:ilvl w:val="0"/>
+          <w:numId w:val="6"/>
+        </w:numPr>
+        <w:jc w:val="both"/>
+      </w:pPr>
+      <w:r>
+        <w:t>Obtenir information ?</w:t>
+      </w:r>
+    </w:p>
+    <w:p>
+      <w:pPr>
+        <w:pStyle w:val="Paragraphedeliste"/>
+        <w:numPr>
+          <w:ilvl w:val="1"/>
+          <w:numId w:val="6"/>
+        </w:numPr>
+        <w:jc w:val="both"/>
+      </w:pPr>
+      <w:r>
+        <w:t>Api</w:t>
+      </w:r>
+    </w:p>
+    <w:p>
+      <w:pPr>
+        <w:pStyle w:val="Paragraphedeliste"/>
+        <w:numPr>
+          <w:ilvl w:val="1"/>
+          <w:numId w:val="6"/>
+        </w:numPr>
+        <w:jc w:val="both"/>
+      </w:pPr>
+      <w:r>
+        <w:t>Structure de données</w:t>
+      </w:r>
+    </w:p>
+    <w:p>
+      <w:pPr>
+        <w:pStyle w:val="Paragraphedeliste"/>
+        <w:numPr>
+          <w:ilvl w:val="1"/>
+          <w:numId w:val="6"/>
+        </w:numPr>
+        <w:jc w:val="both"/>
+      </w:pPr>
+      <w:r>
+        <w:t>Exemple d’utilisation (projet existant ou le faire soit même)</w:t>
+      </w:r>
+    </w:p>
+    <w:p>
+      <w:pPr>
+        <w:pStyle w:val="Paragraphedeliste"/>
+        <w:numPr>
+          <w:ilvl w:val="0"/>
+          <w:numId w:val="6"/>
+        </w:numPr>
         <w:jc w:val="both"/>
       </w:pPr>
     </w:p>
@@ -2078,6 +2090,119 @@
     </w:lvl>
   </w:abstractNum>
   <w:abstractNum w:abstractNumId="4" w15:restartNumberingAfterBreak="0">
+    <w:nsid w:val="6C111100"/>
+    <w:multiLevelType w:val="hybridMultilevel"/>
+    <w:tmpl w:val="D2ACA890"/>
+    <w:lvl w:ilvl="0" w:tplc="0C0C0001">
+      <w:start w:val="1"/>
+      <w:numFmt w:val="bullet"/>
+      <w:lvlText w:val=""/>
+      <w:lvlJc w:val="left"/>
+      <w:pPr>
+        <w:ind w:left="720" w:hanging="360"/>
+      </w:pPr>
+      <w:rPr>
+        <w:rFonts w:ascii="Symbol" w:hAnsi="Symbol" w:hint="default"/>
+      </w:rPr>
+    </w:lvl>
+    <w:lvl w:ilvl="1" w:tplc="0C0C0003">
+      <w:start w:val="1"/>
+      <w:numFmt w:val="bullet"/>
+      <w:lvlText w:val="o"/>
+      <w:lvlJc w:val="left"/>
+      <w:pPr>
+        <w:ind w:left="1440" w:hanging="360"/>
+      </w:pPr>
+      <w:rPr>
+        <w:rFonts w:ascii="Courier New" w:hAnsi="Courier New" w:cs="Courier New" w:hint="default"/>
+      </w:rPr>
+    </w:lvl>
+    <w:lvl w:ilvl="2" w:tplc="0C0C0005" w:tentative="1">
+      <w:start w:val="1"/>
+      <w:numFmt w:val="bullet"/>
+      <w:lvlText w:val=""/>
+      <w:lvlJc w:val="left"/>
+      <w:pPr>
+        <w:ind w:left="2160" w:hanging="360"/>
+      </w:pPr>
+      <w:rPr>
+        <w:rFonts w:ascii="Wingdings" w:hAnsi="Wingdings" w:hint="default"/>
+      </w:rPr>
+    </w:lvl>
+    <w:lvl w:ilvl="3" w:tplc="0C0C0001" w:tentative="1">
+      <w:start w:val="1"/>
+      <w:numFmt w:val="bullet"/>
+      <w:lvlText w:val=""/>
+      <w:lvlJc w:val="left"/>
+      <w:pPr>
+        <w:ind w:left="2880" w:hanging="360"/>
+      </w:pPr>
+      <w:rPr>
+        <w:rFonts w:ascii="Symbol" w:hAnsi="Symbol" w:hint="default"/>
+      </w:rPr>
+    </w:lvl>
+    <w:lvl w:ilvl="4" w:tplc="0C0C0003" w:tentative="1">
+      <w:start w:val="1"/>
+      <w:numFmt w:val="bullet"/>
+      <w:lvlText w:val="o"/>
+      <w:lvlJc w:val="left"/>
+      <w:pPr>
+        <w:ind w:left="3600" w:hanging="360"/>
+      </w:pPr>
+      <w:rPr>
+        <w:rFonts w:ascii="Courier New" w:hAnsi="Courier New" w:cs="Courier New" w:hint="default"/>
+      </w:rPr>
+    </w:lvl>
+    <w:lvl w:ilvl="5" w:tplc="0C0C0005" w:tentative="1">
+      <w:start w:val="1"/>
+      <w:numFmt w:val="bullet"/>
+      <w:lvlText w:val=""/>
+      <w:lvlJc w:val="left"/>
+      <w:pPr>
+        <w:ind w:left="4320" w:hanging="360"/>
+      </w:pPr>
+      <w:rPr>
+        <w:rFonts w:ascii="Wingdings" w:hAnsi="Wingdings" w:hint="default"/>
+      </w:rPr>
+    </w:lvl>
+    <w:lvl w:ilvl="6" w:tplc="0C0C0001" w:tentative="1">
+      <w:start w:val="1"/>
+      <w:numFmt w:val="bullet"/>
+      <w:lvlText w:val=""/>
+      <w:lvlJc w:val="left"/>
+      <w:pPr>
+        <w:ind w:left="5040" w:hanging="360"/>
+      </w:pPr>
+      <w:rPr>
+        <w:rFonts w:ascii="Symbol" w:hAnsi="Symbol" w:hint="default"/>
+      </w:rPr>
+    </w:lvl>
+    <w:lvl w:ilvl="7" w:tplc="0C0C0003" w:tentative="1">
+      <w:start w:val="1"/>
+      <w:numFmt w:val="bullet"/>
+      <w:lvlText w:val="o"/>
+      <w:lvlJc w:val="left"/>
+      <w:pPr>
+        <w:ind w:left="5760" w:hanging="360"/>
+      </w:pPr>
+      <w:rPr>
+        <w:rFonts w:ascii="Courier New" w:hAnsi="Courier New" w:cs="Courier New" w:hint="default"/>
+      </w:rPr>
+    </w:lvl>
+    <w:lvl w:ilvl="8" w:tplc="0C0C0005" w:tentative="1">
+      <w:start w:val="1"/>
+      <w:numFmt w:val="bullet"/>
+      <w:lvlText w:val=""/>
+      <w:lvlJc w:val="left"/>
+      <w:pPr>
+        <w:ind w:left="6480" w:hanging="360"/>
+      </w:pPr>
+      <w:rPr>
+        <w:rFonts w:ascii="Wingdings" w:hAnsi="Wingdings" w:hint="default"/>
+      </w:rPr>
+    </w:lvl>
+  </w:abstractNum>
+  <w:abstractNum w:abstractNumId="5" w15:restartNumberingAfterBreak="0">
     <w:nsid w:val="71343984"/>
     <w:multiLevelType w:val="hybridMultilevel"/>
     <w:tmpl w:val="94CAA256"/>
@@ -2200,10 +2325,13 @@
     <w:abstractNumId w:val="0"/>
   </w:num>
   <w:num w:numId="4" w16cid:durableId="383678691">
-    <w:abstractNumId w:val="4"/>
+    <w:abstractNumId w:val="5"/>
   </w:num>
   <w:num w:numId="5" w16cid:durableId="82604751">
     <w:abstractNumId w:val="2"/>
+  </w:num>
+  <w:num w:numId="6" w16cid:durableId="1753501873">
+    <w:abstractNumId w:val="4"/>
   </w:num>
 </w:numbering>
 </file>

</xml_diff>

<commit_message>
MAPS : button save is now disable when dest is saved in modal
</commit_message>
<xml_diff>
--- a/Docs/Analyse du projet intégrateur.docx
+++ b/Docs/Analyse du projet intégrateur.docx
@@ -176,8 +176,13 @@
         </w:numPr>
       </w:pPr>
       <w:r>
-        <w:t>Serge Kalonji-Kasuku</w:t>
-      </w:r>
+        <w:t xml:space="preserve">Serge </w:t>
+      </w:r>
+      <w:proofErr w:type="spellStart"/>
+      <w:r>
+        <w:t>Kalonji-Kasuku</w:t>
+      </w:r>
+      <w:proofErr w:type="spellEnd"/>
     </w:p>
     <w:p>
       <w:pPr>
@@ -934,7 +939,23 @@
           <w:b/>
           <w:bCs/>
         </w:rPr>
-        <w:t>(Interaction avec Google Maps)</w:t>
+        <w:t xml:space="preserve">(Interaction avec Google </w:t>
+      </w:r>
+      <w:proofErr w:type="spellStart"/>
+      <w:r>
+        <w:rPr>
+          <w:b/>
+          <w:bCs/>
+        </w:rPr>
+        <w:t>Maps</w:t>
+      </w:r>
+      <w:proofErr w:type="spellEnd"/>
+      <w:r>
+        <w:rPr>
+          <w:b/>
+          <w:bCs/>
+        </w:rPr>
+        <w:t>)</w:t>
       </w:r>
     </w:p>
     <w:p>
@@ -1169,7 +1190,15 @@
         <w:jc w:val="both"/>
       </w:pPr>
       <w:r>
-        <w:t>Connexion internet ou wi-fi.</w:t>
+        <w:t xml:space="preserve">Connexion internet ou </w:t>
+      </w:r>
+      <w:proofErr w:type="spellStart"/>
+      <w:r>
+        <w:t>wi-fi</w:t>
+      </w:r>
+      <w:proofErr w:type="spellEnd"/>
+      <w:r>
+        <w:t>.</w:t>
       </w:r>
       <w:r>
         <w:t xml:space="preserve">  (pour le mobile)</w:t>
@@ -1181,7 +1210,15 @@
       </w:pPr>
       <w:r>
         <w:tab/>
-        <w:t>Vérifier package leaflet pour déterminer si internet et absolument nécessaire.</w:t>
+        <w:t xml:space="preserve">Vérifier package </w:t>
+      </w:r>
+      <w:proofErr w:type="spellStart"/>
+      <w:r>
+        <w:t>leaflet</w:t>
+      </w:r>
+      <w:proofErr w:type="spellEnd"/>
+      <w:r>
+        <w:t xml:space="preserve"> pour déterminer si internet et absolument nécessaire.</w:t>
       </w:r>
     </w:p>
     <w:p>
@@ -1256,9 +1293,11 @@
       <w:pPr>
         <w:jc w:val="both"/>
       </w:pPr>
+      <w:proofErr w:type="spellStart"/>
       <w:r>
         <w:t>SiteWEB</w:t>
       </w:r>
+      <w:proofErr w:type="spellEnd"/>
     </w:p>
     <w:p>
       <w:pPr>
@@ -1298,7 +1337,15 @@
         <w:jc w:val="both"/>
       </w:pPr>
       <w:r>
-        <w:t>Quel langage pour le serveur central (back-end) ?</w:t>
+        <w:t>Quel langage pour le serveur central (</w:t>
+      </w:r>
+      <w:proofErr w:type="spellStart"/>
+      <w:r>
+        <w:t>back-end</w:t>
+      </w:r>
+      <w:proofErr w:type="spellEnd"/>
+      <w:r>
+        <w:t>) ?</w:t>
       </w:r>
     </w:p>
     <w:p>
@@ -1327,8 +1374,13 @@
         <w:ind w:firstLine="708"/>
         <w:jc w:val="both"/>
       </w:pPr>
-      <w:r>
-        <w:t>SqlServer et MySQL ?</w:t>
+      <w:proofErr w:type="spellStart"/>
+      <w:r>
+        <w:t>SqlServer</w:t>
+      </w:r>
+      <w:proofErr w:type="spellEnd"/>
+      <w:r>
+        <w:t xml:space="preserve"> et MySQL ?</w:t>
       </w:r>
     </w:p>
     <w:p>
@@ -1411,9 +1463,19 @@
       <w:pPr>
         <w:jc w:val="both"/>
       </w:pPr>
-      <w:r>
-        <w:t>FireStore a déjà une authentification (token</w:t>
-      </w:r>
+      <w:proofErr w:type="spellStart"/>
+      <w:r>
+        <w:t>FireStore</w:t>
+      </w:r>
+      <w:proofErr w:type="spellEnd"/>
+      <w:r>
+        <w:t xml:space="preserve"> a déjà une authentification (</w:t>
+      </w:r>
+      <w:proofErr w:type="spellStart"/>
+      <w:r>
+        <w:t>token</w:t>
+      </w:r>
+      <w:proofErr w:type="spellEnd"/>
       <w:r>
         <w:t xml:space="preserve"> ?</w:t>
       </w:r>
@@ -1429,7 +1491,23 @@
         <w:jc w:val="both"/>
       </w:pPr>
       <w:r>
-        <w:t>Trouver exemple pour travailler avec Google Maps. (Youtube)</w:t>
+        <w:t xml:space="preserve">Trouver exemple pour travailler avec Google </w:t>
+      </w:r>
+      <w:proofErr w:type="spellStart"/>
+      <w:r>
+        <w:t>Maps</w:t>
+      </w:r>
+      <w:proofErr w:type="spellEnd"/>
+      <w:r>
+        <w:t>. (</w:t>
+      </w:r>
+      <w:proofErr w:type="spellStart"/>
+      <w:r>
+        <w:t>Youtube</w:t>
+      </w:r>
+      <w:proofErr w:type="spellEnd"/>
+      <w:r>
+        <w:t>)</w:t>
       </w:r>
       <w:r>
         <w:t> : Serge</w:t>
@@ -1451,7 +1529,15 @@
         <w:jc w:val="both"/>
       </w:pPr>
       <w:r>
-        <w:t>En Kotlin de préférence</w:t>
+        <w:t xml:space="preserve">En </w:t>
+      </w:r>
+      <w:proofErr w:type="spellStart"/>
+      <w:r>
+        <w:t>Kotlin</w:t>
+      </w:r>
+      <w:proofErr w:type="spellEnd"/>
+      <w:r>
+        <w:t xml:space="preserve"> de préférence</w:t>
       </w:r>
       <w:r>
         <w:t xml:space="preserve"> (sinon Java)</w:t>
@@ -1619,6 +1705,498 @@
       <w:pPr>
         <w:jc w:val="both"/>
       </w:pPr>
+    </w:p>
+    <w:p>
+      <w:r>
+        <w:br w:type="page"/>
+      </w:r>
+    </w:p>
+    <w:p>
+      <w:pPr>
+        <w:jc w:val="both"/>
+      </w:pPr>
+      <w:r>
+        <w:lastRenderedPageBreak/>
+        <w:t>L’</w:t>
+      </w:r>
+      <w:r>
+        <w:t>application mobile détermine la direction et l’itinéraire à prendre pour joindre un endroit spécifique.</w:t>
+      </w:r>
+    </w:p>
+    <w:p>
+      <w:pPr>
+        <w:jc w:val="both"/>
+      </w:pPr>
+      <w:r>
+        <w:t xml:space="preserve">L’application communique avec un serveur central </w:t>
+      </w:r>
+      <w:proofErr w:type="spellStart"/>
+      <w:r>
+        <w:t>Firestore</w:t>
+      </w:r>
+      <w:proofErr w:type="spellEnd"/>
+      <w:r>
+        <w:t xml:space="preserve"> </w:t>
+      </w:r>
+      <w:r>
+        <w:t>et s’authentifier à l’aide d’un code utilisateur.</w:t>
+      </w:r>
+    </w:p>
+    <w:p>
+      <w:pPr>
+        <w:jc w:val="both"/>
+      </w:pPr>
+      <w:r>
+        <w:t>Chaque</w:t>
+      </w:r>
+      <w:r>
+        <w:t xml:space="preserve"> profil utilisateur peut contenir une liste d</w:t>
+      </w:r>
+      <w:r>
+        <w:t>es destinations</w:t>
+      </w:r>
+      <w:r>
+        <w:t xml:space="preserve"> qu</w:t>
+      </w:r>
+      <w:r>
+        <w:t xml:space="preserve">e l’utilisateur </w:t>
+      </w:r>
+      <w:r>
+        <w:t>aura lui-même ajouté.</w:t>
+      </w:r>
+    </w:p>
+    <w:p>
+      <w:pPr>
+        <w:jc w:val="both"/>
+      </w:pPr>
+      <w:r>
+        <w:t xml:space="preserve">Les </w:t>
+      </w:r>
+      <w:r>
+        <w:t>destinations comprennent un nom pour identification et une sous-liste d’étapes.  Chaque étape a une ou plusieurs activités.</w:t>
+      </w:r>
+    </w:p>
+    <w:p>
+      <w:pPr>
+        <w:jc w:val="both"/>
+      </w:pPr>
+      <w:r>
+        <w:t>Les activités :</w:t>
+      </w:r>
+    </w:p>
+    <w:p>
+      <w:pPr>
+        <w:pStyle w:val="Paragraphedeliste"/>
+        <w:numPr>
+          <w:ilvl w:val="0"/>
+          <w:numId w:val="7"/>
+        </w:numPr>
+        <w:jc w:val="both"/>
+      </w:pPr>
+      <w:r>
+        <w:t>Plein d’essence,</w:t>
+      </w:r>
+    </w:p>
+    <w:p>
+      <w:pPr>
+        <w:pStyle w:val="Paragraphedeliste"/>
+        <w:numPr>
+          <w:ilvl w:val="0"/>
+          <w:numId w:val="7"/>
+        </w:numPr>
+        <w:jc w:val="both"/>
+      </w:pPr>
+      <w:r>
+        <w:t>Recharge électrique,</w:t>
+      </w:r>
+    </w:p>
+    <w:p>
+      <w:pPr>
+        <w:pStyle w:val="Paragraphedeliste"/>
+        <w:numPr>
+          <w:ilvl w:val="0"/>
+          <w:numId w:val="7"/>
+        </w:numPr>
+        <w:jc w:val="both"/>
+      </w:pPr>
+      <w:r>
+        <w:t>Manger et</w:t>
+      </w:r>
+    </w:p>
+    <w:p>
+      <w:pPr>
+        <w:pStyle w:val="Paragraphedeliste"/>
+        <w:numPr>
+          <w:ilvl w:val="0"/>
+          <w:numId w:val="7"/>
+        </w:numPr>
+        <w:jc w:val="both"/>
+      </w:pPr>
+      <w:r>
+        <w:t>Dormir.</w:t>
+      </w:r>
+    </w:p>
+    <w:p>
+      <w:pPr>
+        <w:jc w:val="both"/>
+      </w:pPr>
+      <w:r>
+        <w:t>La configuration :</w:t>
+      </w:r>
+    </w:p>
+    <w:p>
+      <w:pPr>
+        <w:jc w:val="both"/>
+      </w:pPr>
+      <w:r>
+        <w:t>Cette section de l’application permet des saisir les informations sur les éléments suivants :</w:t>
+      </w:r>
+    </w:p>
+    <w:p>
+      <w:pPr>
+        <w:pStyle w:val="Paragraphedeliste"/>
+        <w:numPr>
+          <w:ilvl w:val="0"/>
+          <w:numId w:val="1"/>
+        </w:numPr>
+        <w:jc w:val="both"/>
+      </w:pPr>
+      <w:r>
+        <w:t>Les V</w:t>
+      </w:r>
+      <w:r>
+        <w:t>éhicule</w:t>
+      </w:r>
+      <w:r>
+        <w:t>s</w:t>
+      </w:r>
+      <w:r>
+        <w:t>,</w:t>
+      </w:r>
+    </w:p>
+    <w:p>
+      <w:pPr>
+        <w:pStyle w:val="Paragraphedeliste"/>
+        <w:numPr>
+          <w:ilvl w:val="1"/>
+          <w:numId w:val="1"/>
+        </w:numPr>
+        <w:jc w:val="both"/>
+      </w:pPr>
+      <w:r>
+        <w:t>Type d</w:t>
+      </w:r>
+      <w:r>
+        <w:t>’énergie</w:t>
+      </w:r>
+      <w:r>
+        <w:t xml:space="preserve"> (essence, électrique),</w:t>
+      </w:r>
+    </w:p>
+    <w:p>
+      <w:pPr>
+        <w:pStyle w:val="Paragraphedeliste"/>
+        <w:numPr>
+          <w:ilvl w:val="1"/>
+          <w:numId w:val="1"/>
+        </w:numPr>
+        <w:jc w:val="both"/>
+      </w:pPr>
+      <w:r>
+        <w:t>Distance parcourable,</w:t>
+      </w:r>
+      <w:r>
+        <w:t xml:space="preserve"> </w:t>
+      </w:r>
+      <w:r>
+        <w:t>(km)</w:t>
+      </w:r>
+    </w:p>
+    <w:p>
+      <w:pPr>
+        <w:pStyle w:val="Paragraphedeliste"/>
+        <w:numPr>
+          <w:ilvl w:val="1"/>
+          <w:numId w:val="1"/>
+        </w:numPr>
+        <w:jc w:val="both"/>
+      </w:pPr>
+      <w:r>
+        <w:t>Consommation (litre au 100km, kWh au 100km).</w:t>
+      </w:r>
+    </w:p>
+    <w:p>
+      <w:pPr>
+        <w:pStyle w:val="Paragraphedeliste"/>
+        <w:numPr>
+          <w:ilvl w:val="0"/>
+          <w:numId w:val="1"/>
+        </w:numPr>
+        <w:jc w:val="both"/>
+      </w:pPr>
+      <w:r>
+        <w:t>Les activités :</w:t>
+      </w:r>
+    </w:p>
+    <w:p>
+      <w:pPr>
+        <w:pStyle w:val="Paragraphedeliste"/>
+        <w:numPr>
+          <w:ilvl w:val="1"/>
+          <w:numId w:val="1"/>
+        </w:numPr>
+        <w:jc w:val="both"/>
+      </w:pPr>
+      <w:r>
+        <w:t>Durée de l’arrêt,</w:t>
+      </w:r>
+    </w:p>
+    <w:p>
+      <w:pPr>
+        <w:pStyle w:val="Paragraphedeliste"/>
+        <w:numPr>
+          <w:ilvl w:val="1"/>
+          <w:numId w:val="1"/>
+        </w:numPr>
+        <w:jc w:val="both"/>
+      </w:pPr>
+      <w:r>
+        <w:t>Intervalle de temps entre chaque arrêt.</w:t>
+      </w:r>
+    </w:p>
+    <w:p>
+      <w:pPr>
+        <w:pStyle w:val="Paragraphedeliste"/>
+        <w:numPr>
+          <w:ilvl w:val="0"/>
+          <w:numId w:val="1"/>
+        </w:numPr>
+        <w:jc w:val="both"/>
+      </w:pPr>
+      <w:r>
+        <w:t>Types d’énergie</w:t>
+      </w:r>
+    </w:p>
+    <w:p>
+      <w:pPr>
+        <w:pStyle w:val="Paragraphedeliste"/>
+        <w:numPr>
+          <w:ilvl w:val="1"/>
+          <w:numId w:val="1"/>
+        </w:numPr>
+        <w:jc w:val="both"/>
+      </w:pPr>
+      <w:r>
+        <w:t>Prix</w:t>
+      </w:r>
+      <w:r>
+        <w:t>,</w:t>
+      </w:r>
+    </w:p>
+    <w:p>
+      <w:pPr>
+        <w:pStyle w:val="Paragraphedeliste"/>
+        <w:numPr>
+          <w:ilvl w:val="1"/>
+          <w:numId w:val="1"/>
+        </w:numPr>
+        <w:jc w:val="both"/>
+      </w:pPr>
+      <w:r>
+        <w:t>Unité</w:t>
+      </w:r>
+      <w:r>
+        <w:t>.</w:t>
+      </w:r>
+      <w:r>
+        <w:t xml:space="preserve"> (litre ou kWh)</w:t>
+      </w:r>
+    </w:p>
+    <w:p>
+      <w:pPr>
+        <w:jc w:val="both"/>
+      </w:pPr>
+      <w:r>
+        <w:t>À l’aide de ces informations, l’application mobile devra</w:t>
+      </w:r>
+      <w:r>
+        <w:t xml:space="preserve"> calculer d’abord l’itinéraire</w:t>
+      </w:r>
+      <w:r>
+        <w:t>.</w:t>
+      </w:r>
+    </w:p>
+    <w:p>
+      <w:pPr>
+        <w:jc w:val="both"/>
+      </w:pPr>
+      <w:r>
+        <w:t xml:space="preserve">De plus, le trajet nouvellement déterminé indiquera si des temps d’arrêts </w:t>
+      </w:r>
+      <w:r>
+        <w:t xml:space="preserve">(étapes) </w:t>
+      </w:r>
+      <w:r>
+        <w:t>seront nécessaires pour compléter le parcours.  (Ex. : Faire le plein</w:t>
+      </w:r>
+      <w:r>
+        <w:t>/la recharge</w:t>
+      </w:r>
+      <w:r>
+        <w:t>, Manger, Dormir)</w:t>
+      </w:r>
+    </w:p>
+    <w:p>
+      <w:pPr>
+        <w:jc w:val="both"/>
+      </w:pPr>
+      <w:r>
+        <w:t>Chaque étape, a laquelle une activité aura été ajouté, les informations de proximités seront ajoutées tel que les stations d’essence/recharge, restaurants et hébergements disponible.</w:t>
+      </w:r>
+    </w:p>
+    <w:p>
+      <w:pPr>
+        <w:jc w:val="both"/>
+      </w:pPr>
+      <w:r>
+        <w:t>Finalement</w:t>
+      </w:r>
+      <w:r>
+        <w:t xml:space="preserve"> un rapport d’estimation du trajet qui comprend :</w:t>
+      </w:r>
+    </w:p>
+    <w:p>
+      <w:pPr>
+        <w:pStyle w:val="Paragraphedeliste"/>
+        <w:numPr>
+          <w:ilvl w:val="0"/>
+          <w:numId w:val="3"/>
+        </w:numPr>
+        <w:jc w:val="both"/>
+      </w:pPr>
+      <w:r>
+        <w:t xml:space="preserve">Les temps </w:t>
+      </w:r>
+    </w:p>
+    <w:p>
+      <w:pPr>
+        <w:pStyle w:val="Paragraphedeliste"/>
+        <w:numPr>
+          <w:ilvl w:val="1"/>
+          <w:numId w:val="3"/>
+        </w:numPr>
+        <w:jc w:val="both"/>
+      </w:pPr>
+      <w:r>
+        <w:t>De voyagement,</w:t>
+      </w:r>
+    </w:p>
+    <w:p>
+      <w:pPr>
+        <w:pStyle w:val="Paragraphedeliste"/>
+        <w:numPr>
+          <w:ilvl w:val="1"/>
+          <w:numId w:val="3"/>
+        </w:numPr>
+        <w:jc w:val="both"/>
+      </w:pPr>
+      <w:r>
+        <w:t>D’arrêts.</w:t>
+      </w:r>
+    </w:p>
+    <w:p>
+      <w:pPr>
+        <w:pStyle w:val="Paragraphedeliste"/>
+        <w:numPr>
+          <w:ilvl w:val="0"/>
+          <w:numId w:val="3"/>
+        </w:numPr>
+        <w:jc w:val="both"/>
+      </w:pPr>
+      <w:r>
+        <w:t>Les coûts de consommation d’énergie</w:t>
+      </w:r>
+      <w:r>
+        <w:t>.</w:t>
+      </w:r>
+    </w:p>
+    <w:p>
+      <w:pPr>
+        <w:jc w:val="both"/>
+      </w:pPr>
+    </w:p>
+    <w:p>
+      <w:pPr>
+        <w:jc w:val="both"/>
+      </w:pPr>
+      <w:r>
+        <w:lastRenderedPageBreak/>
+        <w:t>Techno</w:t>
+      </w:r>
+    </w:p>
+    <w:p>
+      <w:pPr>
+        <w:jc w:val="both"/>
+      </w:pPr>
+      <w:r>
+        <w:t>L’application comprend les API suivantes :</w:t>
+      </w:r>
+    </w:p>
+    <w:p>
+      <w:pPr>
+        <w:pStyle w:val="Paragraphedeliste"/>
+        <w:numPr>
+          <w:ilvl w:val="0"/>
+          <w:numId w:val="8"/>
+        </w:numPr>
+        <w:jc w:val="both"/>
+      </w:pPr>
+      <w:proofErr w:type="spellStart"/>
+      <w:r>
+        <w:t>GoogleMaps</w:t>
+      </w:r>
+      <w:proofErr w:type="spellEnd"/>
+    </w:p>
+    <w:p>
+      <w:pPr>
+        <w:pStyle w:val="Paragraphedeliste"/>
+        <w:numPr>
+          <w:ilvl w:val="0"/>
+          <w:numId w:val="8"/>
+        </w:numPr>
+        <w:jc w:val="both"/>
+      </w:pPr>
+      <w:proofErr w:type="spellStart"/>
+      <w:r>
+        <w:t>Nearby</w:t>
+      </w:r>
+      <w:proofErr w:type="spellEnd"/>
+    </w:p>
+    <w:p>
+      <w:pPr>
+        <w:jc w:val="both"/>
+      </w:pPr>
+      <w:r>
+        <w:t xml:space="preserve">Le serveur </w:t>
+      </w:r>
+      <w:proofErr w:type="spellStart"/>
+      <w:r>
+        <w:t>Firestore</w:t>
+      </w:r>
+      <w:proofErr w:type="spellEnd"/>
+    </w:p>
+    <w:p>
+      <w:pPr>
+        <w:jc w:val="both"/>
+      </w:pPr>
+      <w:r>
+        <w:t xml:space="preserve">Android </w:t>
+      </w:r>
+      <w:proofErr w:type="spellStart"/>
+      <w:r>
+        <w:t>material</w:t>
+      </w:r>
+      <w:proofErr w:type="spellEnd"/>
     </w:p>
     <w:p>
       <w:pPr>
@@ -1638,6 +2216,232 @@
 <file path=word/numbering.xml><?xml version="1.0" encoding="utf-8"?>
 <w:numbering xmlns:wpc="http://schemas.microsoft.com/office/word/2010/wordprocessingCanvas" xmlns:cx="http://schemas.microsoft.com/office/drawing/2014/chartex" xmlns:cx1="http://schemas.microsoft.com/office/drawing/2015/9/8/chartex" xmlns:cx2="http://schemas.microsoft.com/office/drawing/2015/10/21/chartex" xmlns:cx3="http://schemas.microsoft.com/office/drawing/2016/5/9/chartex" xmlns:cx4="http://schemas.microsoft.com/office/drawing/2016/5/10/chartex" xmlns:cx5="http://schemas.microsoft.com/office/drawing/2016/5/11/chartex" xmlns:cx6="http://schemas.microsoft.com/office/drawing/2016/5/12/chartex" xmlns:cx7="http://schemas.microsoft.com/office/drawing/2016/5/13/chartex" xmlns:cx8="http://schemas.microsoft.com/office/drawing/2016/5/14/chartex" xmlns:mc="http://schemas.openxmlformats.org/markup-compatibility/2006" xmlns:aink="http://schemas.microsoft.com/office/drawing/2016/ink" xmlns:am3d="http://schemas.microsoft.com/office/drawing/2017/model3d" xmlns:o="urn:schemas-microsoft-com:office:office" xmlns:oel="http://schemas.microsoft.com/office/2019/extlst" xmlns:r="http://schemas.openxmlformats.org/officeDocument/2006/relationships" xmlns:m="http://schemas.openxmlformats.org/officeDocument/2006/math" xmlns:v="urn:schemas-microsoft-com:vml" xmlns:wp14="http://schemas.microsoft.com/office/word/2010/wordprocessingDrawing" xmlns:wp="http://schemas.openxmlformats.org/drawingml/2006/wordprocessingDrawing" xmlns:w10="urn:schemas-microsoft-com:office:word" xmlns:w="http://schemas.openxmlformats.org/wordprocessingml/2006/main" xmlns:w14="http://schemas.microsoft.com/office/word/2010/wordml" xmlns:w15="http://schemas.microsoft.com/office/word/2012/wordml" xmlns:w16cex="http://schemas.microsoft.com/office/word/2018/wordml/cex" xmlns:w16cid="http://schemas.microsoft.com/office/word/2016/wordml/cid" xmlns:w16="http://schemas.microsoft.com/office/word/2018/wordml" xmlns:w16sdtdh="http://schemas.microsoft.com/office/word/2020/wordml/sdtdatahash" xmlns:w16se="http://schemas.microsoft.com/office/word/2015/wordml/symex" xmlns:wpg="http://schemas.microsoft.com/office/word/2010/wordprocessingGroup" xmlns:wpi="http://schemas.microsoft.com/office/word/2010/wordprocessingInk" xmlns:wne="http://schemas.microsoft.com/office/word/2006/wordml" xmlns:wps="http://schemas.microsoft.com/office/word/2010/wordprocessingShape" mc:Ignorable="w14 w15 w16se w16cid w16 w16cex w16sdtdh wp14">
   <w:abstractNum w:abstractNumId="0" w15:restartNumberingAfterBreak="0">
+    <w:nsid w:val="084B4F0C"/>
+    <w:multiLevelType w:val="hybridMultilevel"/>
+    <w:tmpl w:val="9DA8D48A"/>
+    <w:lvl w:ilvl="0" w:tplc="0C0C0001">
+      <w:start w:val="1"/>
+      <w:numFmt w:val="bullet"/>
+      <w:lvlText w:val=""/>
+      <w:lvlJc w:val="left"/>
+      <w:pPr>
+        <w:ind w:left="720" w:hanging="360"/>
+      </w:pPr>
+      <w:rPr>
+        <w:rFonts w:ascii="Symbol" w:hAnsi="Symbol" w:hint="default"/>
+      </w:rPr>
+    </w:lvl>
+    <w:lvl w:ilvl="1" w:tplc="0C0C0003" w:tentative="1">
+      <w:start w:val="1"/>
+      <w:numFmt w:val="bullet"/>
+      <w:lvlText w:val="o"/>
+      <w:lvlJc w:val="left"/>
+      <w:pPr>
+        <w:ind w:left="1440" w:hanging="360"/>
+      </w:pPr>
+      <w:rPr>
+        <w:rFonts w:ascii="Courier New" w:hAnsi="Courier New" w:cs="Courier New" w:hint="default"/>
+      </w:rPr>
+    </w:lvl>
+    <w:lvl w:ilvl="2" w:tplc="0C0C0005" w:tentative="1">
+      <w:start w:val="1"/>
+      <w:numFmt w:val="bullet"/>
+      <w:lvlText w:val=""/>
+      <w:lvlJc w:val="left"/>
+      <w:pPr>
+        <w:ind w:left="2160" w:hanging="360"/>
+      </w:pPr>
+      <w:rPr>
+        <w:rFonts w:ascii="Wingdings" w:hAnsi="Wingdings" w:hint="default"/>
+      </w:rPr>
+    </w:lvl>
+    <w:lvl w:ilvl="3" w:tplc="0C0C0001" w:tentative="1">
+      <w:start w:val="1"/>
+      <w:numFmt w:val="bullet"/>
+      <w:lvlText w:val=""/>
+      <w:lvlJc w:val="left"/>
+      <w:pPr>
+        <w:ind w:left="2880" w:hanging="360"/>
+      </w:pPr>
+      <w:rPr>
+        <w:rFonts w:ascii="Symbol" w:hAnsi="Symbol" w:hint="default"/>
+      </w:rPr>
+    </w:lvl>
+    <w:lvl w:ilvl="4" w:tplc="0C0C0003" w:tentative="1">
+      <w:start w:val="1"/>
+      <w:numFmt w:val="bullet"/>
+      <w:lvlText w:val="o"/>
+      <w:lvlJc w:val="left"/>
+      <w:pPr>
+        <w:ind w:left="3600" w:hanging="360"/>
+      </w:pPr>
+      <w:rPr>
+        <w:rFonts w:ascii="Courier New" w:hAnsi="Courier New" w:cs="Courier New" w:hint="default"/>
+      </w:rPr>
+    </w:lvl>
+    <w:lvl w:ilvl="5" w:tplc="0C0C0005" w:tentative="1">
+      <w:start w:val="1"/>
+      <w:numFmt w:val="bullet"/>
+      <w:lvlText w:val=""/>
+      <w:lvlJc w:val="left"/>
+      <w:pPr>
+        <w:ind w:left="4320" w:hanging="360"/>
+      </w:pPr>
+      <w:rPr>
+        <w:rFonts w:ascii="Wingdings" w:hAnsi="Wingdings" w:hint="default"/>
+      </w:rPr>
+    </w:lvl>
+    <w:lvl w:ilvl="6" w:tplc="0C0C0001" w:tentative="1">
+      <w:start w:val="1"/>
+      <w:numFmt w:val="bullet"/>
+      <w:lvlText w:val=""/>
+      <w:lvlJc w:val="left"/>
+      <w:pPr>
+        <w:ind w:left="5040" w:hanging="360"/>
+      </w:pPr>
+      <w:rPr>
+        <w:rFonts w:ascii="Symbol" w:hAnsi="Symbol" w:hint="default"/>
+      </w:rPr>
+    </w:lvl>
+    <w:lvl w:ilvl="7" w:tplc="0C0C0003" w:tentative="1">
+      <w:start w:val="1"/>
+      <w:numFmt w:val="bullet"/>
+      <w:lvlText w:val="o"/>
+      <w:lvlJc w:val="left"/>
+      <w:pPr>
+        <w:ind w:left="5760" w:hanging="360"/>
+      </w:pPr>
+      <w:rPr>
+        <w:rFonts w:ascii="Courier New" w:hAnsi="Courier New" w:cs="Courier New" w:hint="default"/>
+      </w:rPr>
+    </w:lvl>
+    <w:lvl w:ilvl="8" w:tplc="0C0C0005" w:tentative="1">
+      <w:start w:val="1"/>
+      <w:numFmt w:val="bullet"/>
+      <w:lvlText w:val=""/>
+      <w:lvlJc w:val="left"/>
+      <w:pPr>
+        <w:ind w:left="6480" w:hanging="360"/>
+      </w:pPr>
+      <w:rPr>
+        <w:rFonts w:ascii="Wingdings" w:hAnsi="Wingdings" w:hint="default"/>
+      </w:rPr>
+    </w:lvl>
+  </w:abstractNum>
+  <w:abstractNum w:abstractNumId="1" w15:restartNumberingAfterBreak="0">
+    <w:nsid w:val="15A45714"/>
+    <w:multiLevelType w:val="hybridMultilevel"/>
+    <w:tmpl w:val="B470A456"/>
+    <w:lvl w:ilvl="0" w:tplc="0C0C0001">
+      <w:start w:val="1"/>
+      <w:numFmt w:val="bullet"/>
+      <w:lvlText w:val=""/>
+      <w:lvlJc w:val="left"/>
+      <w:pPr>
+        <w:ind w:left="720" w:hanging="360"/>
+      </w:pPr>
+      <w:rPr>
+        <w:rFonts w:ascii="Symbol" w:hAnsi="Symbol" w:hint="default"/>
+      </w:rPr>
+    </w:lvl>
+    <w:lvl w:ilvl="1" w:tplc="0C0C0003" w:tentative="1">
+      <w:start w:val="1"/>
+      <w:numFmt w:val="bullet"/>
+      <w:lvlText w:val="o"/>
+      <w:lvlJc w:val="left"/>
+      <w:pPr>
+        <w:ind w:left="1440" w:hanging="360"/>
+      </w:pPr>
+      <w:rPr>
+        <w:rFonts w:ascii="Courier New" w:hAnsi="Courier New" w:cs="Courier New" w:hint="default"/>
+      </w:rPr>
+    </w:lvl>
+    <w:lvl w:ilvl="2" w:tplc="0C0C0005" w:tentative="1">
+      <w:start w:val="1"/>
+      <w:numFmt w:val="bullet"/>
+      <w:lvlText w:val=""/>
+      <w:lvlJc w:val="left"/>
+      <w:pPr>
+        <w:ind w:left="2160" w:hanging="360"/>
+      </w:pPr>
+      <w:rPr>
+        <w:rFonts w:ascii="Wingdings" w:hAnsi="Wingdings" w:hint="default"/>
+      </w:rPr>
+    </w:lvl>
+    <w:lvl w:ilvl="3" w:tplc="0C0C0001" w:tentative="1">
+      <w:start w:val="1"/>
+      <w:numFmt w:val="bullet"/>
+      <w:lvlText w:val=""/>
+      <w:lvlJc w:val="left"/>
+      <w:pPr>
+        <w:ind w:left="2880" w:hanging="360"/>
+      </w:pPr>
+      <w:rPr>
+        <w:rFonts w:ascii="Symbol" w:hAnsi="Symbol" w:hint="default"/>
+      </w:rPr>
+    </w:lvl>
+    <w:lvl w:ilvl="4" w:tplc="0C0C0003" w:tentative="1">
+      <w:start w:val="1"/>
+      <w:numFmt w:val="bullet"/>
+      <w:lvlText w:val="o"/>
+      <w:lvlJc w:val="left"/>
+      <w:pPr>
+        <w:ind w:left="3600" w:hanging="360"/>
+      </w:pPr>
+      <w:rPr>
+        <w:rFonts w:ascii="Courier New" w:hAnsi="Courier New" w:cs="Courier New" w:hint="default"/>
+      </w:rPr>
+    </w:lvl>
+    <w:lvl w:ilvl="5" w:tplc="0C0C0005" w:tentative="1">
+      <w:start w:val="1"/>
+      <w:numFmt w:val="bullet"/>
+      <w:lvlText w:val=""/>
+      <w:lvlJc w:val="left"/>
+      <w:pPr>
+        <w:ind w:left="4320" w:hanging="360"/>
+      </w:pPr>
+      <w:rPr>
+        <w:rFonts w:ascii="Wingdings" w:hAnsi="Wingdings" w:hint="default"/>
+      </w:rPr>
+    </w:lvl>
+    <w:lvl w:ilvl="6" w:tplc="0C0C0001" w:tentative="1">
+      <w:start w:val="1"/>
+      <w:numFmt w:val="bullet"/>
+      <w:lvlText w:val=""/>
+      <w:lvlJc w:val="left"/>
+      <w:pPr>
+        <w:ind w:left="5040" w:hanging="360"/>
+      </w:pPr>
+      <w:rPr>
+        <w:rFonts w:ascii="Symbol" w:hAnsi="Symbol" w:hint="default"/>
+      </w:rPr>
+    </w:lvl>
+    <w:lvl w:ilvl="7" w:tplc="0C0C0003" w:tentative="1">
+      <w:start w:val="1"/>
+      <w:numFmt w:val="bullet"/>
+      <w:lvlText w:val="o"/>
+      <w:lvlJc w:val="left"/>
+      <w:pPr>
+        <w:ind w:left="5760" w:hanging="360"/>
+      </w:pPr>
+      <w:rPr>
+        <w:rFonts w:ascii="Courier New" w:hAnsi="Courier New" w:cs="Courier New" w:hint="default"/>
+      </w:rPr>
+    </w:lvl>
+    <w:lvl w:ilvl="8" w:tplc="0C0C0005" w:tentative="1">
+      <w:start w:val="1"/>
+      <w:numFmt w:val="bullet"/>
+      <w:lvlText w:val=""/>
+      <w:lvlJc w:val="left"/>
+      <w:pPr>
+        <w:ind w:left="6480" w:hanging="360"/>
+      </w:pPr>
+      <w:rPr>
+        <w:rFonts w:ascii="Wingdings" w:hAnsi="Wingdings" w:hint="default"/>
+      </w:rPr>
+    </w:lvl>
+  </w:abstractNum>
+  <w:abstractNum w:abstractNumId="2" w15:restartNumberingAfterBreak="0">
     <w:nsid w:val="2D6E04D0"/>
     <w:multiLevelType w:val="hybridMultilevel"/>
     <w:tmpl w:val="97DE91DA"/>
@@ -1750,7 +2554,7 @@
       </w:rPr>
     </w:lvl>
   </w:abstractNum>
-  <w:abstractNum w:abstractNumId="1" w15:restartNumberingAfterBreak="0">
+  <w:abstractNum w:abstractNumId="3" w15:restartNumberingAfterBreak="0">
     <w:nsid w:val="357B7141"/>
     <w:multiLevelType w:val="hybridMultilevel"/>
     <w:tmpl w:val="53D46F02"/>
@@ -1863,7 +2667,7 @@
       </w:rPr>
     </w:lvl>
   </w:abstractNum>
-  <w:abstractNum w:abstractNumId="2" w15:restartNumberingAfterBreak="0">
+  <w:abstractNum w:abstractNumId="4" w15:restartNumberingAfterBreak="0">
     <w:nsid w:val="3F6416A8"/>
     <w:multiLevelType w:val="hybridMultilevel"/>
     <w:tmpl w:val="B4824CF6"/>
@@ -1976,7 +2780,7 @@
       </w:rPr>
     </w:lvl>
   </w:abstractNum>
-  <w:abstractNum w:abstractNumId="3" w15:restartNumberingAfterBreak="0">
+  <w:abstractNum w:abstractNumId="5" w15:restartNumberingAfterBreak="0">
     <w:nsid w:val="54A03FD6"/>
     <w:multiLevelType w:val="hybridMultilevel"/>
     <w:tmpl w:val="80E8D086"/>
@@ -2089,7 +2893,7 @@
       </w:rPr>
     </w:lvl>
   </w:abstractNum>
-  <w:abstractNum w:abstractNumId="4" w15:restartNumberingAfterBreak="0">
+  <w:abstractNum w:abstractNumId="6" w15:restartNumberingAfterBreak="0">
     <w:nsid w:val="6C111100"/>
     <w:multiLevelType w:val="hybridMultilevel"/>
     <w:tmpl w:val="D2ACA890"/>
@@ -2202,7 +3006,7 @@
       </w:rPr>
     </w:lvl>
   </w:abstractNum>
-  <w:abstractNum w:abstractNumId="5" w15:restartNumberingAfterBreak="0">
+  <w:abstractNum w:abstractNumId="7" w15:restartNumberingAfterBreak="0">
     <w:nsid w:val="71343984"/>
     <w:multiLevelType w:val="hybridMultilevel"/>
     <w:tmpl w:val="94CAA256"/>
@@ -2316,22 +3120,28 @@
     </w:lvl>
   </w:abstractNum>
   <w:num w:numId="1" w16cid:durableId="1648779048">
+    <w:abstractNumId w:val="5"/>
+  </w:num>
+  <w:num w:numId="2" w16cid:durableId="1698658189">
     <w:abstractNumId w:val="3"/>
   </w:num>
-  <w:num w:numId="2" w16cid:durableId="1698658189">
+  <w:num w:numId="3" w16cid:durableId="1610964375">
+    <w:abstractNumId w:val="2"/>
+  </w:num>
+  <w:num w:numId="4" w16cid:durableId="383678691">
+    <w:abstractNumId w:val="7"/>
+  </w:num>
+  <w:num w:numId="5" w16cid:durableId="82604751">
+    <w:abstractNumId w:val="4"/>
+  </w:num>
+  <w:num w:numId="6" w16cid:durableId="1753501873">
+    <w:abstractNumId w:val="6"/>
+  </w:num>
+  <w:num w:numId="7" w16cid:durableId="1243569582">
     <w:abstractNumId w:val="1"/>
   </w:num>
-  <w:num w:numId="3" w16cid:durableId="1610964375">
+  <w:num w:numId="8" w16cid:durableId="2117796520">
     <w:abstractNumId w:val="0"/>
-  </w:num>
-  <w:num w:numId="4" w16cid:durableId="383678691">
-    <w:abstractNumId w:val="5"/>
-  </w:num>
-  <w:num w:numId="5" w16cid:durableId="82604751">
-    <w:abstractNumId w:val="2"/>
-  </w:num>
-  <w:num w:numId="6" w16cid:durableId="1753501873">
-    <w:abstractNumId w:val="4"/>
   </w:num>
 </w:numbering>
 </file>
@@ -2734,7 +3544,7 @@
   <w:style w:type="paragraph" w:default="1" w:styleId="Normal">
     <w:name w:val="Normal"/>
     <w:qFormat/>
-    <w:rsid w:val="00AA6EA5"/>
+    <w:rsid w:val="00231508"/>
   </w:style>
   <w:style w:type="paragraph" w:styleId="Titre1">
     <w:name w:val="heading 1"/>

</xml_diff>